<commit_message>
[phong] THAY DOI FILE WORD
</commit_message>
<xml_diff>
--- a/document/Set up environment cho môn PRM391.docx
+++ b/document/Set up environment cho môn PRM391.docx
@@ -20,6 +20,17 @@
         </w:rPr>
         <w:t>Set up environment cho môn PRM391</w:t>
       </w:r>
+      <w:r>
+        <w:rPr>
+          <w:b/>
+          <w:sz w:val="36"/>
+          <w:szCs w:val="36"/>
+          <w:u w:val="single"/>
+        </w:rPr>
+        <w:t>.</w:t>
+      </w:r>
+      <w:bookmarkStart w:id="0" w:name="_GoBack"/>
+      <w:bookmarkEnd w:id="0"/>
     </w:p>
     <w:p>
       <w:pPr>
@@ -1893,8 +1904,6 @@
         </w:rPr>
         <w:t>Good Luck!!!</w:t>
       </w:r>
-      <w:bookmarkStart w:id="0" w:name="_GoBack"/>
-      <w:bookmarkEnd w:id="0"/>
     </w:p>
     <w:sectPr>
       <w:pgSz w:w="12240" w:h="15840"/>

</xml_diff>